<commit_message>
Update SOFTWARE Leanering JavaScript.docx
</commit_message>
<xml_diff>
--- a/SOFTWARE Leanering JavaScript.docx
+++ b/SOFTWARE Leanering JavaScript.docx
@@ -4077,7 +4077,7 @@
     <w:p>
       <w:pPr>
         <w:rPr>
-          <w:rFonts w:ascii="Arial" w:hAnsi="Arial" w:cs="Arial" w:hint="eastAsia"/>
+          <w:rFonts w:ascii="Arial" w:hAnsi="Arial" w:cs="Arial"/>
           <w:color w:val="202122"/>
           <w:sz w:val="21"/>
           <w:szCs w:val="21"/>
@@ -4497,7 +4497,7 @@
       <w:pPr>
         <w:jc w:val="center"/>
         <w:rPr>
-          <w:rFonts w:ascii="-apple-system-font" w:hAnsi="-apple-system-font"/>
+          <w:rFonts w:ascii="-apple-system-font" w:hAnsi="-apple-system-font" w:hint="eastAsia"/>
           <w:sz w:val="18"/>
           <w:szCs w:val="18"/>
         </w:rPr>
@@ -4781,7 +4781,7 @@
       <w:pPr>
         <w:jc w:val="both"/>
         <w:rPr>
-          <w:rFonts w:ascii="-apple-system-font" w:hAnsi="-apple-system-font"/>
+          <w:rFonts w:ascii="-apple-system-font" w:hAnsi="-apple-system-font" w:hint="eastAsia"/>
           <w:sz w:val="18"/>
           <w:szCs w:val="18"/>
         </w:rPr>
@@ -6376,6 +6376,9 @@
         <w:jc w:val="center"/>
       </w:pPr>
       <w:r>
+        <w:rPr>
+          <w:noProof/>
+        </w:rPr>
         <w:drawing>
           <wp:inline distT="0" distB="0" distL="0" distR="0" wp14:anchorId="32FED09B" wp14:editId="11A81A6D">
             <wp:extent cx="3115767" cy="2927689"/>
@@ -6866,15 +6869,7 @@
           <w:sz w:val="24"/>
           <w:szCs w:val="24"/>
         </w:rPr>
-        <w:t>For example, if the user</w:t>
-      </w:r>
-      <w:r>
-        <w:rPr>
-          <w:rFonts w:ascii="Helvetica" w:hAnsi="Helvetica" w:cs="Helvetica"/>
-          <w:sz w:val="24"/>
-          <w:szCs w:val="24"/>
-        </w:rPr>
-        <w:t xml:space="preserve"> wants </w:t>
+        <w:t xml:space="preserve">For example, if the user wants </w:t>
       </w:r>
       <w:bookmarkEnd w:id="14"/>
       <w:r>
@@ -7728,15 +7723,7 @@
           <w:sz w:val="24"/>
           <w:szCs w:val="24"/>
         </w:rPr>
-        <w:t>Replace</w:t>
-      </w:r>
-      <w:r>
-        <w:rPr>
-          <w:rFonts w:ascii="Helvetica" w:hAnsi="Helvetica" w:cs="Helvetica"/>
-          <w:sz w:val="24"/>
-          <w:szCs w:val="24"/>
-        </w:rPr>
-        <w:t xml:space="preserve"> All</w:t>
+        <w:t>Replace All</w:t>
       </w:r>
       <w:r>
         <w:rPr>
@@ -7789,9 +7776,408 @@
         <w:pStyle w:val="Heading2"/>
       </w:pPr>
       <w:r>
-        <w:t>Business Logic File Location</w:t>
+        <w:t>File Locatio</w:t>
+      </w:r>
+      <w:r>
+        <w:t>ns</w:t>
       </w:r>
     </w:p>
+    <w:p>
+      <w:pPr>
+        <w:jc w:val="both"/>
+      </w:pPr>
+      <w:r>
+        <w:t xml:space="preserve">The data for each page is stored in </w:t>
+      </w:r>
+      <w:r>
+        <w:t xml:space="preserve">a </w:t>
+      </w:r>
+      <w:r>
+        <w:t>JavaScript Map</w:t>
+      </w:r>
+      <w:r>
+        <w:t xml:space="preserve"> containing</w:t>
+      </w:r>
+      <w:r>
+        <w:t xml:space="preserve"> </w:t>
+      </w:r>
+      <w:r>
+        <w:t>a</w:t>
+      </w:r>
+      <w:r>
+        <w:t xml:space="preserve"> </w:t>
+      </w:r>
+      <w:r>
+        <w:t>C</w:t>
+      </w:r>
+      <w:r>
+        <w:t xml:space="preserve">ontext </w:t>
+      </w:r>
+      <w:r>
+        <w:t>C</w:t>
+      </w:r>
+      <w:r>
+        <w:t xml:space="preserve">lass. </w:t>
+      </w:r>
+      <w:r>
+        <w:t xml:space="preserve">Each page URL </w:t>
+      </w:r>
+      <w:r>
+        <w:t xml:space="preserve">includes the </w:t>
+      </w:r>
+      <w:r>
+        <w:rPr>
+          <w:b/>
+          <w:bCs/>
+          <w:i/>
+          <w:iCs/>
+        </w:rPr>
+        <w:t xml:space="preserve">Method </w:t>
+      </w:r>
+      <w:r>
+        <w:rPr>
+          <w:b/>
+          <w:bCs/>
+          <w:i/>
+          <w:iCs/>
+        </w:rPr>
+        <w:t>C</w:t>
+      </w:r>
+      <w:r>
+        <w:rPr>
+          <w:b/>
+          <w:bCs/>
+          <w:i/>
+          <w:iCs/>
+        </w:rPr>
+        <w:t>ategory</w:t>
+      </w:r>
+      <w:r>
+        <w:t xml:space="preserve"> Array, String, or Regular Expression. The last part of the URL is the </w:t>
+      </w:r>
+      <w:r>
+        <w:rPr>
+          <w:b/>
+          <w:bCs/>
+          <w:i/>
+          <w:iCs/>
+        </w:rPr>
+        <w:t>M</w:t>
+      </w:r>
+      <w:r>
+        <w:rPr>
+          <w:b/>
+          <w:bCs/>
+          <w:i/>
+          <w:iCs/>
+        </w:rPr>
+        <w:t xml:space="preserve">ethod </w:t>
+      </w:r>
+      <w:r>
+        <w:rPr>
+          <w:b/>
+          <w:bCs/>
+          <w:i/>
+          <w:iCs/>
+        </w:rPr>
+        <w:t>N</w:t>
+      </w:r>
+      <w:r>
+        <w:rPr>
+          <w:b/>
+          <w:bCs/>
+          <w:i/>
+          <w:iCs/>
+        </w:rPr>
+        <w:t>ame</w:t>
+      </w:r>
+      <w:r>
+        <w:t>.</w:t>
+      </w:r>
+    </w:p>
+    <w:p>
+      <w:pPr>
+        <w:jc w:val="center"/>
+      </w:pPr>
+      <w:r>
+        <w:drawing>
+          <wp:inline distT="0" distB="0" distL="0" distR="0" wp14:anchorId="72ED910A" wp14:editId="7E53B3AF">
+            <wp:extent cx="2419845" cy="1089965"/>
+            <wp:effectExtent l="0" t="0" r="0" b="0"/>
+            <wp:docPr id="787391494" name="Picture 1" descr="A screenshot of a phone&#10;&#10;Description automatically generated"/>
+            <wp:cNvGraphicFramePr>
+              <a:graphicFrameLocks xmlns:a="http://schemas.openxmlformats.org/drawingml/2006/main" noChangeAspect="1"/>
+            </wp:cNvGraphicFramePr>
+            <a:graphic xmlns:a="http://schemas.openxmlformats.org/drawingml/2006/main">
+              <a:graphicData uri="http://schemas.openxmlformats.org/drawingml/2006/picture">
+                <pic:pic xmlns:pic="http://schemas.openxmlformats.org/drawingml/2006/picture">
+                  <pic:nvPicPr>
+                    <pic:cNvPr id="787391494" name="Picture 1" descr="A screenshot of a phone&#10;&#10;Description automatically generated"/>
+                    <pic:cNvPicPr/>
+                  </pic:nvPicPr>
+                  <pic:blipFill>
+                    <a:blip r:embed="rId27"/>
+                    <a:stretch>
+                      <a:fillRect/>
+                    </a:stretch>
+                  </pic:blipFill>
+                  <pic:spPr>
+                    <a:xfrm>
+                      <a:off x="0" y="0"/>
+                      <a:ext cx="2458361" cy="1107314"/>
+                    </a:xfrm>
+                    <a:prstGeom prst="rect">
+                      <a:avLst/>
+                    </a:prstGeom>
+                  </pic:spPr>
+                </pic:pic>
+              </a:graphicData>
+            </a:graphic>
+          </wp:inline>
+        </w:drawing>
+      </w:r>
+    </w:p>
+    <w:p>
+      <w:r>
+        <w:t>The set</w:t>
+      </w:r>
+      <w:r>
+        <w:t xml:space="preserve"> environment method </w:t>
+      </w:r>
+      <w:r>
+        <w:t xml:space="preserve">gets called </w:t>
+      </w:r>
+      <w:r>
+        <w:t xml:space="preserve">when the webpage first loads up. </w:t>
+      </w:r>
+      <w:r>
+        <w:t>The</w:t>
+      </w:r>
+      <w:r>
+        <w:t xml:space="preserve"> application can </w:t>
+      </w:r>
+      <w:r>
+        <w:t>select</w:t>
+      </w:r>
+      <w:r>
+        <w:t xml:space="preserve"> the correct data service</w:t>
+      </w:r>
+      <w:r>
+        <w:t xml:space="preserve"> by knowing the Method Category</w:t>
+      </w:r>
+      <w:r>
+        <w:t xml:space="preserve">. </w:t>
+      </w:r>
+    </w:p>
+    <w:p>
+      <w:pPr>
+        <w:jc w:val="center"/>
+      </w:pPr>
+      <w:r>
+        <w:drawing>
+          <wp:inline distT="0" distB="0" distL="0" distR="0" wp14:anchorId="79800151" wp14:editId="1C0F17C7">
+            <wp:extent cx="4999406" cy="841248"/>
+            <wp:effectExtent l="0" t="0" r="0" b="0"/>
+            <wp:docPr id="1668129501" name="Picture 1" descr="A screenshot of a computer&#10;&#10;Description automatically generated"/>
+            <wp:cNvGraphicFramePr>
+              <a:graphicFrameLocks xmlns:a="http://schemas.openxmlformats.org/drawingml/2006/main" noChangeAspect="1"/>
+            </wp:cNvGraphicFramePr>
+            <a:graphic xmlns:a="http://schemas.openxmlformats.org/drawingml/2006/main">
+              <a:graphicData uri="http://schemas.openxmlformats.org/drawingml/2006/picture">
+                <pic:pic xmlns:pic="http://schemas.openxmlformats.org/drawingml/2006/picture">
+                  <pic:nvPicPr>
+                    <pic:cNvPr id="1668129501" name="Picture 1" descr="A screenshot of a computer&#10;&#10;Description automatically generated"/>
+                    <pic:cNvPicPr/>
+                  </pic:nvPicPr>
+                  <pic:blipFill>
+                    <a:blip r:embed="rId28"/>
+                    <a:stretch>
+                      <a:fillRect/>
+                    </a:stretch>
+                  </pic:blipFill>
+                  <pic:spPr>
+                    <a:xfrm>
+                      <a:off x="0" y="0"/>
+                      <a:ext cx="5110111" cy="859876"/>
+                    </a:xfrm>
+                    <a:prstGeom prst="rect">
+                      <a:avLst/>
+                    </a:prstGeom>
+                  </pic:spPr>
+                </pic:pic>
+              </a:graphicData>
+            </a:graphic>
+          </wp:inline>
+        </w:drawing>
+      </w:r>
+    </w:p>
+    <w:p>
+      <w:r>
+        <w:t>The following JavaScript Map populates the Concatenate Method</w:t>
+      </w:r>
+      <w:r>
+        <w:t xml:space="preserve"> webpage</w:t>
+      </w:r>
+      <w:r>
+        <w:t xml:space="preserve">. </w:t>
+      </w:r>
+    </w:p>
+    <w:p>
+      <w:pPr>
+        <w:jc w:val="center"/>
+      </w:pPr>
+      <w:r>
+        <w:drawing>
+          <wp:inline distT="0" distB="0" distL="0" distR="0" wp14:anchorId="779D8429" wp14:editId="4791B19D">
+            <wp:extent cx="4103827" cy="1503860"/>
+            <wp:effectExtent l="0" t="0" r="0" b="0"/>
+            <wp:docPr id="1699341991" name="Picture 1" descr="A screen shot of a computer program&#10;&#10;Description automatically generated"/>
+            <wp:cNvGraphicFramePr>
+              <a:graphicFrameLocks xmlns:a="http://schemas.openxmlformats.org/drawingml/2006/main" noChangeAspect="1"/>
+            </wp:cNvGraphicFramePr>
+            <a:graphic xmlns:a="http://schemas.openxmlformats.org/drawingml/2006/main">
+              <a:graphicData uri="http://schemas.openxmlformats.org/drawingml/2006/picture">
+                <pic:pic xmlns:pic="http://schemas.openxmlformats.org/drawingml/2006/picture">
+                  <pic:nvPicPr>
+                    <pic:cNvPr id="1699341991" name="Picture 1" descr="A screen shot of a computer program&#10;&#10;Description automatically generated"/>
+                    <pic:cNvPicPr/>
+                  </pic:nvPicPr>
+                  <pic:blipFill>
+                    <a:blip r:embed="rId29"/>
+                    <a:stretch>
+                      <a:fillRect/>
+                    </a:stretch>
+                  </pic:blipFill>
+                  <pic:spPr>
+                    <a:xfrm>
+                      <a:off x="0" y="0"/>
+                      <a:ext cx="4170449" cy="1528274"/>
+                    </a:xfrm>
+                    <a:prstGeom prst="rect">
+                      <a:avLst/>
+                    </a:prstGeom>
+                  </pic:spPr>
+                </pic:pic>
+              </a:graphicData>
+            </a:graphic>
+          </wp:inline>
+        </w:drawing>
+      </w:r>
+    </w:p>
+    <w:p>
+      <w:r>
+        <w:lastRenderedPageBreak/>
+        <w:t xml:space="preserve">All the </w:t>
+      </w:r>
+      <w:r>
+        <w:t>business</w:t>
+      </w:r>
+      <w:r>
+        <w:t xml:space="preserve"> logic for the Submit Button is in the Results Class.</w:t>
+      </w:r>
+      <w:r>
+        <w:t xml:space="preserve"> Three components </w:t>
+      </w:r>
+      <w:r>
+        <w:t>could</w:t>
+      </w:r>
+      <w:r>
+        <w:t xml:space="preserve"> </w:t>
+      </w:r>
+      <w:r>
+        <w:t xml:space="preserve">populate </w:t>
+      </w:r>
+      <w:r>
+        <w:t xml:space="preserve">the </w:t>
+      </w:r>
+      <w:r>
+        <w:t>T</w:t>
+      </w:r>
+      <w:r>
+        <w:t xml:space="preserve">ype </w:t>
+      </w:r>
+      <w:r>
+        <w:t>R</w:t>
+      </w:r>
+      <w:r>
+        <w:t>esult</w:t>
+      </w:r>
+      <w:r>
+        <w:t>s</w:t>
+      </w:r>
+      <w:r>
+        <w:t xml:space="preserve"> area within the </w:t>
+      </w:r>
+      <w:r>
+        <w:t>bottom component</w:t>
+      </w:r>
+      <w:r>
+        <w:t xml:space="preserve"> </w:t>
+      </w:r>
+      <w:r>
+        <w:t xml:space="preserve">in the inner directory </w:t>
+      </w:r>
+      <w:r>
+        <w:t xml:space="preserve">based on the </w:t>
+      </w:r>
+      <w:r>
+        <w:t>M</w:t>
+      </w:r>
+      <w:r>
+        <w:t xml:space="preserve">ethod </w:t>
+      </w:r>
+      <w:r>
+        <w:t xml:space="preserve">Category. </w:t>
+      </w:r>
+    </w:p>
+    <w:p>
+      <w:pPr>
+        <w:jc w:val="center"/>
+      </w:pPr>
+      <w:r>
+        <w:drawing>
+          <wp:inline distT="0" distB="0" distL="0" distR="0" wp14:anchorId="28F72488" wp14:editId="59FC6644">
+            <wp:extent cx="1931213" cy="1239814"/>
+            <wp:effectExtent l="0" t="0" r="0" b="5080"/>
+            <wp:docPr id="72717007" name="Picture 1" descr="A screenshot of a computer&#10;&#10;Description automatically generated"/>
+            <wp:cNvGraphicFramePr>
+              <a:graphicFrameLocks xmlns:a="http://schemas.openxmlformats.org/drawingml/2006/main" noChangeAspect="1"/>
+            </wp:cNvGraphicFramePr>
+            <a:graphic xmlns:a="http://schemas.openxmlformats.org/drawingml/2006/main">
+              <a:graphicData uri="http://schemas.openxmlformats.org/drawingml/2006/picture">
+                <pic:pic xmlns:pic="http://schemas.openxmlformats.org/drawingml/2006/picture">
+                  <pic:nvPicPr>
+                    <pic:cNvPr id="72717007" name="Picture 1" descr="A screenshot of a computer&#10;&#10;Description automatically generated"/>
+                    <pic:cNvPicPr/>
+                  </pic:nvPicPr>
+                  <pic:blipFill>
+                    <a:blip r:embed="rId30"/>
+                    <a:stretch>
+                      <a:fillRect/>
+                    </a:stretch>
+                  </pic:blipFill>
+                  <pic:spPr>
+                    <a:xfrm>
+                      <a:off x="0" y="0"/>
+                      <a:ext cx="1959117" cy="1257728"/>
+                    </a:xfrm>
+                    <a:prstGeom prst="rect">
+                      <a:avLst/>
+                    </a:prstGeom>
+                  </pic:spPr>
+                </pic:pic>
+              </a:graphicData>
+            </a:graphic>
+          </wp:inline>
+        </w:drawing>
+      </w:r>
+    </w:p>
+    <w:p>
+      <w:pPr>
+        <w:jc w:val="center"/>
+      </w:pPr>
+    </w:p>
+    <w:p/>
     <w:p/>
     <w:p/>
     <w:p/>
@@ -8036,7 +8422,7 @@
           <w:numId w:val="1"/>
         </w:numPr>
       </w:pPr>
-      <w:hyperlink r:id="rId27" w:history="1">
+      <w:hyperlink r:id="rId31" w:history="1">
         <w:r>
           <w:rPr>
             <w:rStyle w:val="Hyperlink"/>
@@ -8053,7 +8439,7 @@
           <w:numId w:val="1"/>
         </w:numPr>
       </w:pPr>
-      <w:hyperlink r:id="rId28" w:history="1">
+      <w:hyperlink r:id="rId32" w:history="1">
         <w:r>
           <w:rPr>
             <w:rStyle w:val="Hyperlink"/>
@@ -8070,7 +8456,7 @@
           <w:numId w:val="1"/>
         </w:numPr>
       </w:pPr>
-      <w:hyperlink r:id="rId29" w:history="1">
+      <w:hyperlink r:id="rId33" w:history="1">
         <w:r>
           <w:rPr>
             <w:rStyle w:val="Hyperlink"/>
@@ -8087,7 +8473,7 @@
           <w:numId w:val="1"/>
         </w:numPr>
       </w:pPr>
-      <w:hyperlink r:id="rId30" w:history="1">
+      <w:hyperlink r:id="rId34" w:history="1">
         <w:r>
           <w:rPr>
             <w:rStyle w:val="Hyperlink"/>
@@ -8104,7 +8490,7 @@
           <w:numId w:val="1"/>
         </w:numPr>
       </w:pPr>
-      <w:hyperlink r:id="rId31" w:history="1">
+      <w:hyperlink r:id="rId35" w:history="1">
         <w:r>
           <w:rPr>
             <w:rStyle w:val="Hyperlink"/>
@@ -8121,7 +8507,7 @@
           <w:numId w:val="1"/>
         </w:numPr>
       </w:pPr>
-      <w:hyperlink r:id="rId32" w:history="1">
+      <w:hyperlink r:id="rId36" w:history="1">
         <w:r>
           <w:rPr>
             <w:rStyle w:val="Hyperlink"/>
@@ -8141,7 +8527,7 @@
           <w:lang w:val="pt-BR"/>
         </w:rPr>
       </w:pPr>
-      <w:hyperlink r:id="rId33" w:history="1">
+      <w:hyperlink r:id="rId37" w:history="1">
         <w:r>
           <w:rPr>
             <w:rStyle w:val="Hyperlink"/>
@@ -8152,9 +8538,9 @@
       </w:hyperlink>
     </w:p>
     <w:sectPr>
-      <w:headerReference w:type="default" r:id="rId34"/>
-      <w:footerReference w:type="even" r:id="rId35"/>
-      <w:footerReference w:type="default" r:id="rId36"/>
+      <w:headerReference w:type="default" r:id="rId38"/>
+      <w:footerReference w:type="even" r:id="rId39"/>
+      <w:footerReference w:type="default" r:id="rId40"/>
       <w:pgSz w:w="12240" w:h="15840"/>
       <w:pgMar w:top="1440" w:right="1440" w:bottom="1440" w:left="1440" w:header="720" w:footer="720" w:gutter="0"/>
       <w:pgNumType w:start="0"/>
@@ -10329,6 +10715,7 @@
     <w:rsid w:val="003E7C24"/>
     <w:rsid w:val="005C1C75"/>
     <w:rsid w:val="007747B5"/>
+    <w:rsid w:val="00B01C1E"/>
     <w:rsid w:val="00D702C6"/>
     <w:rsid w:val="00F75201"/>
     <w:rsid w:val="00FB22C4"/>

</xml_diff>